<commit_message>
Updated doc for real time.
</commit_message>
<xml_diff>
--- a/Doc/Commercial Skipper Plugin.docx
+++ b/Doc/Commercial Skipper Plugin.docx
@@ -22,29 +22,7 @@
           <w:szCs w:val="44"/>
           <w:u w:val="single"/>
         </w:rPr>
-        <w:t>Commercial Skipper (</w:t>
-      </w:r>
-      <w:proofErr w:type="spellStart"/>
-      <w:r>
-        <w:rPr>
-          <w:b/>
-          <w:bCs/>
-          <w:sz w:val="44"/>
-          <w:szCs w:val="44"/>
-          <w:u w:val="single"/>
-        </w:rPr>
-        <w:t>ComSkipper</w:t>
-      </w:r>
-      <w:proofErr w:type="spellEnd"/>
-      <w:r>
-        <w:rPr>
-          <w:b/>
-          <w:bCs/>
-          <w:sz w:val="44"/>
-          <w:szCs w:val="44"/>
-          <w:u w:val="single"/>
-        </w:rPr>
-        <w:t>) Plugin for Emby</w:t>
+        <w:t>Commercial Skipper (ComSkipper) Plugin for Emby</w:t>
       </w:r>
     </w:p>
     <w:p/>
@@ -96,15 +74,7 @@
     <w:p/>
     <w:p>
       <w:r>
-        <w:t xml:space="preserve">This plugin will work with EDL files generated by Comskip, </w:t>
-      </w:r>
-      <w:proofErr w:type="spellStart"/>
-      <w:r>
-        <w:t>ShowAnalyzer</w:t>
-      </w:r>
-      <w:proofErr w:type="spellEnd"/>
-      <w:r>
-        <w:t xml:space="preserve"> or any other application</w:t>
+        <w:t>This plugin will work with EDL files generated by Comskip, ShowAnalyzer or any other application</w:t>
       </w:r>
       <w:r>
         <w:t xml:space="preserve"> capable of generating them</w:t>
@@ -162,23 +132,7 @@
       </w:r>
       <w:r>
         <w:lastRenderedPageBreak/>
-        <w:t xml:space="preserve">After the </w:t>
-      </w:r>
-      <w:proofErr w:type="spellStart"/>
-      <w:r>
-        <w:t>ComSkipper</w:t>
-      </w:r>
-      <w:proofErr w:type="spellEnd"/>
-      <w:r>
-        <w:t xml:space="preserve"> plugin is installed on the Emby server in the normal way, every time a recording is started and there is a EDL file for the recording in the same directory as the .</w:t>
-      </w:r>
-      <w:proofErr w:type="spellStart"/>
-      <w:r>
-        <w:t>ts</w:t>
-      </w:r>
-      <w:proofErr w:type="spellEnd"/>
-      <w:r>
-        <w:t xml:space="preserve"> file, the commercial areas defined in EDL file will automatically be skipped.  </w:t>
+        <w:t xml:space="preserve">After the ComSkipper plugin is installed on the Emby server in the normal way, every time a recording is started and there is a EDL file for the recording in the same directory as the .ts file, the commercial areas defined in EDL file will automatically be skipped.  </w:t>
       </w:r>
       <w:r>
         <w:t>So,</w:t>
@@ -225,15 +179,7 @@
     <w:p/>
     <w:p>
       <w:r>
-        <w:t>How the EDL files get created is up to the server owner.  I use comskip (note that the donator version of comskip is required as Emby records as .</w:t>
-      </w:r>
-      <w:proofErr w:type="spellStart"/>
-      <w:r>
-        <w:t>ts</w:t>
-      </w:r>
-      <w:proofErr w:type="spellEnd"/>
-      <w:r>
-        <w:t xml:space="preserve"> files) on a Windows server, so I created the following batch file and put it in my comskip directory.</w:t>
+        <w:t>How the EDL files get created is up to the server owner.  I use comskip (note that the donator version of comskip is required as Emby records as .ts files) on a Windows server, so I created the following batch file and put it in my comskip directory.</w:t>
       </w:r>
     </w:p>
     <w:p>
@@ -323,23 +269,7 @@
           <w:i/>
           <w:iCs/>
         </w:rPr>
-        <w:t>comskip --ini=comskip.ini "%drive%%folder%%filename%.</w:t>
-      </w:r>
-      <w:proofErr w:type="spellStart"/>
-      <w:r>
-        <w:rPr>
-          <w:i/>
-          <w:iCs/>
-        </w:rPr>
-        <w:t>ts</w:t>
-      </w:r>
-      <w:proofErr w:type="spellEnd"/>
-      <w:r>
-        <w:rPr>
-          <w:i/>
-          <w:iCs/>
-        </w:rPr>
-        <w:t>"</w:t>
+        <w:t>comskip --ini=comskip.ini "%drive%%folder%%filename%.ts"</w:t>
       </w:r>
     </w:p>
     <w:p>
@@ -523,29 +453,13 @@
         <w:t>So,</w:t>
       </w:r>
       <w:r>
-        <w:t xml:space="preserve"> for example if </w:t>
-      </w:r>
-      <w:proofErr w:type="spellStart"/>
-      <w:r>
-        <w:t>ComSkipper</w:t>
-      </w:r>
-      <w:proofErr w:type="spellEnd"/>
-      <w:r>
-        <w:t xml:space="preserve"> skips t</w:t>
+        <w:t xml:space="preserve"> for example if ComSkipper skips t</w:t>
       </w:r>
       <w:r>
         <w:t>o</w:t>
       </w:r>
       <w:r>
-        <w:t xml:space="preserve">o far ahead and past part of the show, simply rewind back to the actual end of the commercial.  Once </w:t>
-      </w:r>
-      <w:proofErr w:type="spellStart"/>
-      <w:r>
-        <w:t>ComSkipper</w:t>
-      </w:r>
-      <w:proofErr w:type="spellEnd"/>
-      <w:r>
-        <w:t xml:space="preserve"> skips a commercial, it will not skip it again unless you restart playback of the recording.  You could manually edit the EDL file if you wish to make a correction for future views of the recording.</w:t>
+        <w:t>o far ahead and past part of the show, simply rewind back to the actual end of the commercial.  Once ComSkipper skips a commercial, it will not skip it again unless you restart playback of the recording.  You could manually edit the EDL file if you wish to make a correction for future views of the recording.</w:t>
       </w:r>
     </w:p>
     <w:p>
@@ -612,15 +526,7 @@
         </w:numPr>
       </w:pPr>
       <w:r>
-        <w:t xml:space="preserve">Look in the latest </w:t>
-      </w:r>
-      <w:proofErr w:type="spellStart"/>
-      <w:r>
-        <w:t>embyserver</w:t>
-      </w:r>
-      <w:proofErr w:type="spellEnd"/>
-      <w:r>
-        <w:t xml:space="preserve"> log for a line that starts with:</w:t>
+        <w:t>Look in the latest embyserver log for a line that starts with:</w:t>
       </w:r>
       <w:r>
         <w:br/>
@@ -636,15 +542,7 @@
         </w:numPr>
       </w:pPr>
       <w:r>
-        <w:t xml:space="preserve">In the Emby forum post in the </w:t>
-      </w:r>
-      <w:proofErr w:type="spellStart"/>
-      <w:r>
-        <w:t>ComSkipper</w:t>
-      </w:r>
-      <w:proofErr w:type="spellEnd"/>
-      <w:r>
-        <w:t xml:space="preserve"> thread in </w:t>
+        <w:t xml:space="preserve">In the Emby forum post in the ComSkipper thread in </w:t>
       </w:r>
       <w:r>
         <w:t>plugins</w:t>
@@ -662,25 +560,187 @@
       </w:r>
     </w:p>
     <w:p>
-      <w:r>
-        <w:t>The</w:t>
-      </w:r>
-      <w:r>
-        <w:t xml:space="preserve"> only configuration item for this plugin in a</w:t>
-      </w:r>
-      <w:r>
-        <w:t>n</w:t>
-      </w:r>
-      <w:r>
-        <w:t xml:space="preserve"> enable/</w:t>
-      </w:r>
-      <w:proofErr w:type="gramStart"/>
-      <w:r>
-        <w:t>disable</w:t>
-      </w:r>
-      <w:proofErr w:type="gramEnd"/>
-      <w:r>
-        <w:t xml:space="preserve"> switch.</w:t>
+      <w:pPr>
+        <w:rPr>
+          <w:b/>
+          <w:bCs/>
+          <w:sz w:val="28"/>
+          <w:szCs w:val="28"/>
+        </w:rPr>
+      </w:pPr>
+      <w:r>
+        <w:rPr>
+          <w:b/>
+          <w:bCs/>
+          <w:sz w:val="28"/>
+          <w:szCs w:val="28"/>
+        </w:rPr>
+        <w:t>Real Time</w:t>
+      </w:r>
+    </w:p>
+    <w:p>
+      <w:r>
+        <w:t>It is possible to watch while recording a show and have the commercials skipped.  To allow for this:</w:t>
+      </w:r>
+    </w:p>
+    <w:p>
+      <w:pPr>
+        <w:pStyle w:val="NormalWeb"/>
+        <w:numPr>
+          <w:ilvl w:val="0"/>
+          <w:numId w:val="2"/>
+        </w:numPr>
+        <w:shd w:val="clear" w:color="auto" w:fill="FFFFFF"/>
+        <w:spacing w:before="0" w:beforeAutospacing="0"/>
+        <w:rPr>
+          <w:rFonts w:ascii="Segoe UI" w:hAnsi="Segoe UI" w:cs="Segoe UI"/>
+          <w:color w:val="353C41"/>
+          <w:sz w:val="21"/>
+          <w:szCs w:val="21"/>
+        </w:rPr>
+      </w:pPr>
+      <w:r>
+        <w:rPr>
+          <w:rFonts w:ascii="Segoe UI" w:hAnsi="Segoe UI" w:cs="Segoe UI"/>
+          <w:color w:val="353C41"/>
+          <w:sz w:val="21"/>
+          <w:szCs w:val="21"/>
+        </w:rPr>
+        <w:t>I</w:t>
+      </w:r>
+      <w:r>
+        <w:rPr>
+          <w:rFonts w:ascii="Segoe UI" w:hAnsi="Segoe UI" w:cs="Segoe UI"/>
+          <w:color w:val="353C41"/>
+          <w:sz w:val="21"/>
+          <w:szCs w:val="21"/>
+        </w:rPr>
+        <w:t xml:space="preserve">n </w:t>
+      </w:r>
+      <w:r>
+        <w:rPr>
+          <w:rFonts w:ascii="Segoe UI" w:hAnsi="Segoe UI" w:cs="Segoe UI"/>
+          <w:color w:val="353C41"/>
+          <w:sz w:val="21"/>
+          <w:szCs w:val="21"/>
+        </w:rPr>
+        <w:t xml:space="preserve">your </w:t>
+      </w:r>
+      <w:r>
+        <w:rPr>
+          <w:rFonts w:ascii="Segoe UI" w:hAnsi="Segoe UI" w:cs="Segoe UI"/>
+          <w:color w:val="353C41"/>
+          <w:sz w:val="21"/>
+          <w:szCs w:val="21"/>
+        </w:rPr>
+        <w:t>comskip.ini you add the following line or set it to 1 if its already there</w:t>
+      </w:r>
+      <w:r>
+        <w:rPr>
+          <w:rFonts w:ascii="Segoe UI" w:hAnsi="Segoe UI" w:cs="Segoe UI"/>
+          <w:color w:val="353C41"/>
+          <w:sz w:val="21"/>
+          <w:szCs w:val="21"/>
+        </w:rPr>
+        <w:t>:</w:t>
+      </w:r>
+      <w:r>
+        <w:rPr>
+          <w:rFonts w:ascii="Segoe UI" w:hAnsi="Segoe UI" w:cs="Segoe UI"/>
+          <w:color w:val="353C41"/>
+          <w:sz w:val="21"/>
+          <w:szCs w:val="21"/>
+        </w:rPr>
+        <w:br/>
+      </w:r>
+      <w:r>
+        <w:rPr>
+          <w:rFonts w:ascii="Segoe UI" w:hAnsi="Segoe UI" w:cs="Segoe UI"/>
+          <w:color w:val="353C41"/>
+          <w:sz w:val="21"/>
+          <w:szCs w:val="21"/>
+        </w:rPr>
+        <w:t>live_tv=1</w:t>
+      </w:r>
+    </w:p>
+    <w:p>
+      <w:pPr>
+        <w:pStyle w:val="ListParagraph"/>
+        <w:numPr>
+          <w:ilvl w:val="0"/>
+          <w:numId w:val="2"/>
+        </w:numPr>
+      </w:pPr>
+      <w:r>
+        <w:t>Turn on Real Time option in the Comskipper plugin settings.</w:t>
+      </w:r>
+    </w:p>
+    <w:p>
+      <w:pPr>
+        <w:pStyle w:val="ListParagraph"/>
+        <w:numPr>
+          <w:ilvl w:val="0"/>
+          <w:numId w:val="2"/>
+        </w:numPr>
+      </w:pPr>
+      <w:r>
+        <w:t>Install (if not already) the Emby ScripterX plugin and create what’s shown below.</w:t>
+      </w:r>
+    </w:p>
+    <w:p>
+      <w:r>
+        <w:rPr>
+          <w:noProof/>
+        </w:rPr>
+        <w:lastRenderedPageBreak/>
+        <w:drawing>
+          <wp:inline distT="0" distB="0" distL="0" distR="0" wp14:anchorId="782A5D42" wp14:editId="76CF1483">
+            <wp:extent cx="5943600" cy="3085465"/>
+            <wp:effectExtent l="0" t="0" r="0" b="635"/>
+            <wp:docPr id="4" name="Picture 4"/>
+            <wp:cNvGraphicFramePr>
+              <a:graphicFrameLocks xmlns:a="http://schemas.openxmlformats.org/drawingml/2006/main" noChangeAspect="1"/>
+            </wp:cNvGraphicFramePr>
+            <a:graphic xmlns:a="http://schemas.openxmlformats.org/drawingml/2006/main">
+              <a:graphicData uri="http://schemas.openxmlformats.org/drawingml/2006/picture">
+                <pic:pic xmlns:pic="http://schemas.openxmlformats.org/drawingml/2006/picture">
+                  <pic:nvPicPr>
+                    <pic:cNvPr id="1" name=""/>
+                    <pic:cNvPicPr/>
+                  </pic:nvPicPr>
+                  <pic:blipFill>
+                    <a:blip r:embed="rId8"/>
+                    <a:stretch>
+                      <a:fillRect/>
+                    </a:stretch>
+                  </pic:blipFill>
+                  <pic:spPr>
+                    <a:xfrm>
+                      <a:off x="0" y="0"/>
+                      <a:ext cx="5943600" cy="3085465"/>
+                    </a:xfrm>
+                    <a:prstGeom prst="rect">
+                      <a:avLst/>
+                    </a:prstGeom>
+                  </pic:spPr>
+                </pic:pic>
+              </a:graphicData>
+            </a:graphic>
+          </wp:inline>
+        </w:drawing>
+      </w:r>
+    </w:p>
+    <w:p/>
+    <w:p>
+      <w:r>
+        <w:rPr>
+          <w:b/>
+          <w:bCs/>
+        </w:rPr>
+        <w:t>Note</w:t>
+      </w:r>
+      <w:r>
+        <w:t>: Enabling the Real Time option will cause significantly more hard drive activity while recording.</w:t>
       </w:r>
     </w:p>
     <w:p>
@@ -713,6 +773,92 @@
 <file path=word/numbering.xml><?xml version="1.0" encoding="utf-8"?>
 <w:numbering xmlns:wpc="http://schemas.microsoft.com/office/word/2010/wordprocessingCanvas" xmlns:cx="http://schemas.microsoft.com/office/drawing/2014/chartex" xmlns:cx1="http://schemas.microsoft.com/office/drawing/2015/9/8/chartex" xmlns:cx2="http://schemas.microsoft.com/office/drawing/2015/10/21/chartex" xmlns:cx3="http://schemas.microsoft.com/office/drawing/2016/5/9/chartex" xmlns:cx4="http://schemas.microsoft.com/office/drawing/2016/5/10/chartex" xmlns:cx5="http://schemas.microsoft.com/office/drawing/2016/5/11/chartex" xmlns:cx6="http://schemas.microsoft.com/office/drawing/2016/5/12/chartex" xmlns:cx7="http://schemas.microsoft.com/office/drawing/2016/5/13/chartex" xmlns:cx8="http://schemas.microsoft.com/office/drawing/2016/5/14/chartex" xmlns:mc="http://schemas.openxmlformats.org/markup-compatibility/2006" xmlns:aink="http://schemas.microsoft.com/office/drawing/2016/ink" xmlns:am3d="http://schemas.microsoft.com/office/drawing/2017/model3d" xmlns:o="urn:schemas-microsoft-com:office:office" xmlns:r="http://schemas.openxmlformats.org/officeDocument/2006/relationships" xmlns:m="http://schemas.openxmlformats.org/officeDocument/2006/math" xmlns:v="urn:schemas-microsoft-com:vml" xmlns:wp14="http://schemas.microsoft.com/office/word/2010/wordprocessingDrawing" xmlns:wp="http://schemas.openxmlformats.org/drawingml/2006/wordprocessingDrawing" xmlns:w10="urn:schemas-microsoft-com:office:word" xmlns:w="http://schemas.openxmlformats.org/wordprocessingml/2006/main" xmlns:w14="http://schemas.microsoft.com/office/word/2010/wordml" xmlns:w15="http://schemas.microsoft.com/office/word/2012/wordml" xmlns:w16cex="http://schemas.microsoft.com/office/word/2018/wordml/cex" xmlns:w16cid="http://schemas.microsoft.com/office/word/2016/wordml/cid" xmlns:w16="http://schemas.microsoft.com/office/word/2018/wordml" xmlns:w16se="http://schemas.microsoft.com/office/word/2015/wordml/symex" xmlns:wpg="http://schemas.microsoft.com/office/word/2010/wordprocessingGroup" xmlns:wpi="http://schemas.microsoft.com/office/word/2010/wordprocessingInk" xmlns:wne="http://schemas.microsoft.com/office/word/2006/wordml" xmlns:wps="http://schemas.microsoft.com/office/word/2010/wordprocessingShape" mc:Ignorable="w14 w15 w16se w16cid w16 w16cex wp14">
   <w:abstractNum w:abstractNumId="0" w15:restartNumberingAfterBreak="0">
+    <w:nsid w:val="476377B6"/>
+    <w:multiLevelType w:val="hybridMultilevel"/>
+    <w:tmpl w:val="A35C99DA"/>
+    <w:lvl w:ilvl="0" w:tplc="0409000F">
+      <w:start w:val="1"/>
+      <w:numFmt w:val="decimal"/>
+      <w:lvlText w:val="%1."/>
+      <w:lvlJc w:val="left"/>
+      <w:pPr>
+        <w:ind w:left="720" w:hanging="360"/>
+      </w:pPr>
+    </w:lvl>
+    <w:lvl w:ilvl="1" w:tplc="04090019" w:tentative="1">
+      <w:start w:val="1"/>
+      <w:numFmt w:val="lowerLetter"/>
+      <w:lvlText w:val="%2."/>
+      <w:lvlJc w:val="left"/>
+      <w:pPr>
+        <w:ind w:left="1440" w:hanging="360"/>
+      </w:pPr>
+    </w:lvl>
+    <w:lvl w:ilvl="2" w:tplc="0409001B" w:tentative="1">
+      <w:start w:val="1"/>
+      <w:numFmt w:val="lowerRoman"/>
+      <w:lvlText w:val="%3."/>
+      <w:lvlJc w:val="right"/>
+      <w:pPr>
+        <w:ind w:left="2160" w:hanging="180"/>
+      </w:pPr>
+    </w:lvl>
+    <w:lvl w:ilvl="3" w:tplc="0409000F" w:tentative="1">
+      <w:start w:val="1"/>
+      <w:numFmt w:val="decimal"/>
+      <w:lvlText w:val="%4."/>
+      <w:lvlJc w:val="left"/>
+      <w:pPr>
+        <w:ind w:left="2880" w:hanging="360"/>
+      </w:pPr>
+    </w:lvl>
+    <w:lvl w:ilvl="4" w:tplc="04090019" w:tentative="1">
+      <w:start w:val="1"/>
+      <w:numFmt w:val="lowerLetter"/>
+      <w:lvlText w:val="%5."/>
+      <w:lvlJc w:val="left"/>
+      <w:pPr>
+        <w:ind w:left="3600" w:hanging="360"/>
+      </w:pPr>
+    </w:lvl>
+    <w:lvl w:ilvl="5" w:tplc="0409001B" w:tentative="1">
+      <w:start w:val="1"/>
+      <w:numFmt w:val="lowerRoman"/>
+      <w:lvlText w:val="%6."/>
+      <w:lvlJc w:val="right"/>
+      <w:pPr>
+        <w:ind w:left="4320" w:hanging="180"/>
+      </w:pPr>
+    </w:lvl>
+    <w:lvl w:ilvl="6" w:tplc="0409000F" w:tentative="1">
+      <w:start w:val="1"/>
+      <w:numFmt w:val="decimal"/>
+      <w:lvlText w:val="%7."/>
+      <w:lvlJc w:val="left"/>
+      <w:pPr>
+        <w:ind w:left="5040" w:hanging="360"/>
+      </w:pPr>
+    </w:lvl>
+    <w:lvl w:ilvl="7" w:tplc="04090019" w:tentative="1">
+      <w:start w:val="1"/>
+      <w:numFmt w:val="lowerLetter"/>
+      <w:lvlText w:val="%8."/>
+      <w:lvlJc w:val="left"/>
+      <w:pPr>
+        <w:ind w:left="5760" w:hanging="360"/>
+      </w:pPr>
+    </w:lvl>
+    <w:lvl w:ilvl="8" w:tplc="0409001B" w:tentative="1">
+      <w:start w:val="1"/>
+      <w:numFmt w:val="lowerRoman"/>
+      <w:lvlText w:val="%9."/>
+      <w:lvlJc w:val="right"/>
+      <w:pPr>
+        <w:ind w:left="6480" w:hanging="180"/>
+      </w:pPr>
+    </w:lvl>
+  </w:abstractNum>
+  <w:abstractNum w:abstractNumId="1" w15:restartNumberingAfterBreak="0">
     <w:nsid w:val="6D5C3724"/>
     <w:multiLevelType w:val="hybridMultilevel"/>
     <w:tmpl w:val="2FF65BE0"/>
@@ -799,6 +945,9 @@
     </w:lvl>
   </w:abstractNum>
   <w:num w:numId="1">
+    <w:abstractNumId w:val="1"/>
+  </w:num>
+  <w:num w:numId="2">
     <w:abstractNumId w:val="0"/>
   </w:num>
 </w:numbering>
@@ -1275,6 +1424,22 @@
       <w:contextualSpacing/>
     </w:pPr>
   </w:style>
+  <w:style w:type="paragraph" w:styleId="NormalWeb">
+    <w:name w:val="Normal (Web)"/>
+    <w:basedOn w:val="Normal"/>
+    <w:uiPriority w:val="99"/>
+    <w:semiHidden/>
+    <w:unhideWhenUsed/>
+    <w:rsid w:val="00022DE0"/>
+    <w:pPr>
+      <w:spacing w:before="100" w:beforeAutospacing="1" w:after="100" w:afterAutospacing="1" w:line="240" w:lineRule="auto"/>
+    </w:pPr>
+    <w:rPr>
+      <w:rFonts w:ascii="Times New Roman" w:eastAsia="Times New Roman" w:hAnsi="Times New Roman" w:cs="Times New Roman"/>
+      <w:sz w:val="24"/>
+      <w:szCs w:val="24"/>
+    </w:rPr>
+  </w:style>
 </w:styles>
 </file>
 

</xml_diff>

<commit_message>
Update docs for chapters
</commit_message>
<xml_diff>
--- a/Doc/Commercial Skipper Plugin.docx
+++ b/Doc/Commercial Skipper Plugin.docx
@@ -1,6 +1,6 @@
 
 <file path=word/document.xml><?xml version="1.0" encoding="utf-8"?>
-<w:document xmlns:wpc="http://schemas.microsoft.com/office/word/2010/wordprocessingCanvas" xmlns:cx="http://schemas.microsoft.com/office/drawing/2014/chartex" xmlns:cx1="http://schemas.microsoft.com/office/drawing/2015/9/8/chartex" xmlns:cx2="http://schemas.microsoft.com/office/drawing/2015/10/21/chartex" xmlns:cx3="http://schemas.microsoft.com/office/drawing/2016/5/9/chartex" xmlns:cx4="http://schemas.microsoft.com/office/drawing/2016/5/10/chartex" xmlns:cx5="http://schemas.microsoft.com/office/drawing/2016/5/11/chartex" xmlns:cx6="http://schemas.microsoft.com/office/drawing/2016/5/12/chartex" xmlns:cx7="http://schemas.microsoft.com/office/drawing/2016/5/13/chartex" xmlns:cx8="http://schemas.microsoft.com/office/drawing/2016/5/14/chartex" xmlns:mc="http://schemas.openxmlformats.org/markup-compatibility/2006" xmlns:aink="http://schemas.microsoft.com/office/drawing/2016/ink" xmlns:am3d="http://schemas.microsoft.com/office/drawing/2017/model3d" xmlns:o="urn:schemas-microsoft-com:office:office" xmlns:r="http://schemas.openxmlformats.org/officeDocument/2006/relationships" xmlns:m="http://schemas.openxmlformats.org/officeDocument/2006/math" xmlns:v="urn:schemas-microsoft-com:vml" xmlns:wp14="http://schemas.microsoft.com/office/word/2010/wordprocessingDrawing" xmlns:wp="http://schemas.openxmlformats.org/drawingml/2006/wordprocessingDrawing" xmlns:w10="urn:schemas-microsoft-com:office:word" xmlns:w="http://schemas.openxmlformats.org/wordprocessingml/2006/main" xmlns:w14="http://schemas.microsoft.com/office/word/2010/wordml" xmlns:w15="http://schemas.microsoft.com/office/word/2012/wordml" xmlns:w16cex="http://schemas.microsoft.com/office/word/2018/wordml/cex" xmlns:w16cid="http://schemas.microsoft.com/office/word/2016/wordml/cid" xmlns:w16="http://schemas.microsoft.com/office/word/2018/wordml" xmlns:w16se="http://schemas.microsoft.com/office/word/2015/wordml/symex" xmlns:wpg="http://schemas.microsoft.com/office/word/2010/wordprocessingGroup" xmlns:wpi="http://schemas.microsoft.com/office/word/2010/wordprocessingInk" xmlns:wne="http://schemas.microsoft.com/office/word/2006/wordml" xmlns:wps="http://schemas.microsoft.com/office/word/2010/wordprocessingShape" mc:Ignorable="w14 w15 w16se w16cid w16 w16cex wp14">
+<w:document xmlns:wpc="http://schemas.microsoft.com/office/word/2010/wordprocessingCanvas" xmlns:cx="http://schemas.microsoft.com/office/drawing/2014/chartex" xmlns:cx1="http://schemas.microsoft.com/office/drawing/2015/9/8/chartex" xmlns:cx2="http://schemas.microsoft.com/office/drawing/2015/10/21/chartex" xmlns:cx3="http://schemas.microsoft.com/office/drawing/2016/5/9/chartex" xmlns:cx4="http://schemas.microsoft.com/office/drawing/2016/5/10/chartex" xmlns:cx5="http://schemas.microsoft.com/office/drawing/2016/5/11/chartex" xmlns:cx6="http://schemas.microsoft.com/office/drawing/2016/5/12/chartex" xmlns:cx7="http://schemas.microsoft.com/office/drawing/2016/5/13/chartex" xmlns:cx8="http://schemas.microsoft.com/office/drawing/2016/5/14/chartex" xmlns:mc="http://schemas.openxmlformats.org/markup-compatibility/2006" xmlns:aink="http://schemas.microsoft.com/office/drawing/2016/ink" xmlns:am3d="http://schemas.microsoft.com/office/drawing/2017/model3d" xmlns:o="urn:schemas-microsoft-com:office:office" xmlns:oel="http://schemas.microsoft.com/office/2019/extlst" xmlns:r="http://schemas.openxmlformats.org/officeDocument/2006/relationships" xmlns:m="http://schemas.openxmlformats.org/officeDocument/2006/math" xmlns:v="urn:schemas-microsoft-com:vml" xmlns:wp14="http://schemas.microsoft.com/office/word/2010/wordprocessingDrawing" xmlns:wp="http://schemas.openxmlformats.org/drawingml/2006/wordprocessingDrawing" xmlns:w10="urn:schemas-microsoft-com:office:word" xmlns:w="http://schemas.openxmlformats.org/wordprocessingml/2006/main" xmlns:w14="http://schemas.microsoft.com/office/word/2010/wordml" xmlns:w15="http://schemas.microsoft.com/office/word/2012/wordml" xmlns:w16cex="http://schemas.microsoft.com/office/word/2018/wordml/cex" xmlns:w16cid="http://schemas.microsoft.com/office/word/2016/wordml/cid" xmlns:w16="http://schemas.microsoft.com/office/word/2018/wordml" xmlns:w16sdtdh="http://schemas.microsoft.com/office/word/2020/wordml/sdtdatahash" xmlns:w16se="http://schemas.microsoft.com/office/word/2015/wordml/symex" xmlns:wpg="http://schemas.microsoft.com/office/word/2010/wordprocessingGroup" xmlns:wpi="http://schemas.microsoft.com/office/word/2010/wordprocessingInk" xmlns:wne="http://schemas.microsoft.com/office/word/2006/wordml" xmlns:wps="http://schemas.microsoft.com/office/word/2010/wordprocessingShape" mc:Ignorable="w14 w15 w16se w16cid w16 w16cex w16sdtdh wp14">
   <w:body>
     <w:p>
       <w:pPr>
@@ -22,7 +22,29 @@
           <w:szCs w:val="44"/>
           <w:u w:val="single"/>
         </w:rPr>
-        <w:t>Commercial Skipper (ComSkipper) Plugin for Emby</w:t>
+        <w:t>Commercial Skipper (</w:t>
+      </w:r>
+      <w:proofErr w:type="spellStart"/>
+      <w:r>
+        <w:rPr>
+          <w:b/>
+          <w:bCs/>
+          <w:sz w:val="44"/>
+          <w:szCs w:val="44"/>
+          <w:u w:val="single"/>
+        </w:rPr>
+        <w:t>ComSkipper</w:t>
+      </w:r>
+      <w:proofErr w:type="spellEnd"/>
+      <w:r>
+        <w:rPr>
+          <w:b/>
+          <w:bCs/>
+          <w:sz w:val="44"/>
+          <w:szCs w:val="44"/>
+          <w:u w:val="single"/>
+        </w:rPr>
+        <w:t>) Plugin for Emby</w:t>
       </w:r>
     </w:p>
     <w:p/>
@@ -74,13 +96,35 @@
     <w:p/>
     <w:p>
       <w:r>
-        <w:t>This plugin will work with EDL files generated by Comskip, ShowAnalyzer or any other application</w:t>
+        <w:t xml:space="preserve">This plugin will work with EDL files generated by Comskip, </w:t>
+      </w:r>
+      <w:proofErr w:type="spellStart"/>
+      <w:r>
+        <w:t>ShowAnalyzer</w:t>
+      </w:r>
+      <w:proofErr w:type="spellEnd"/>
+      <w:r>
+        <w:t xml:space="preserve"> or any other application</w:t>
       </w:r>
       <w:r>
         <w:t xml:space="preserve"> capable of generating them</w:t>
       </w:r>
       <w:r>
-        <w:t xml:space="preserve"> to automagically skip past commercials when playing back recordings in Emby.  A visual localized notification will be presented on the screen when this happens.  </w:t>
+        <w:t xml:space="preserve"> to automagically skip past commercials when playing back recordings in Emby.  </w:t>
+      </w:r>
+      <w:r>
+        <w:t xml:space="preserve">Additionally, as of version 2.0.0.0, this plugin will recognize Advertisement chapters added by applications such as </w:t>
+      </w:r>
+      <w:proofErr w:type="spellStart"/>
+      <w:r>
+        <w:t>PlayOn</w:t>
+      </w:r>
+      <w:proofErr w:type="spellEnd"/>
+      <w:r>
+        <w:t xml:space="preserve">.  </w:t>
+      </w:r>
+      <w:r>
+        <w:t xml:space="preserve">A visual localized notification will be presented on the screen when this happens.  </w:t>
       </w:r>
     </w:p>
     <w:p/>
@@ -132,14 +176,46 @@
       </w:r>
       <w:r>
         <w:lastRenderedPageBreak/>
-        <w:t xml:space="preserve">After the ComSkipper plugin is installed on the Emby server in the normal way, every time a recording is started and there is a EDL file for the recording in the same directory as the .ts file, the commercial areas defined in EDL file will automatically be skipped.  </w:t>
+        <w:t xml:space="preserve">After the </w:t>
+      </w:r>
+      <w:proofErr w:type="spellStart"/>
+      <w:r>
+        <w:t>ComSkipper</w:t>
+      </w:r>
+      <w:proofErr w:type="spellEnd"/>
+      <w:r>
+        <w:t xml:space="preserve"> plugin is installed on the Emby server in the normal way, every time a recording is started and there is </w:t>
+      </w:r>
+      <w:proofErr w:type="gramStart"/>
+      <w:r>
+        <w:t>a</w:t>
+      </w:r>
+      <w:proofErr w:type="gramEnd"/>
+      <w:r>
+        <w:t xml:space="preserve"> EDL file for the recording in the same directory as the .</w:t>
+      </w:r>
+      <w:proofErr w:type="spellStart"/>
+      <w:r>
+        <w:t>ts</w:t>
+      </w:r>
+      <w:proofErr w:type="spellEnd"/>
+      <w:r>
+        <w:t xml:space="preserve"> file, the commercial areas defined in EDL file will automatically be skipped.  </w:t>
+      </w:r>
+      <w:r>
+        <w:t xml:space="preserve">Additionally, if there is no EDL file, but Advertisement chapters are defined in the file, they will be skipped.  </w:t>
       </w:r>
       <w:r>
         <w:t>So,</w:t>
       </w:r>
       <w:r>
-        <w:t xml:space="preserve"> for example if there is a recording file</w:t>
-      </w:r>
+        <w:t xml:space="preserve"> for example if there is a recording </w:t>
+      </w:r>
+      <w:proofErr w:type="gramStart"/>
+      <w:r>
+        <w:t>file</w:t>
+      </w:r>
+      <w:proofErr w:type="gramEnd"/>
     </w:p>
     <w:p>
       <w:pPr>
@@ -158,8 +234,13 @@
     </w:p>
     <w:p>
       <w:r>
-        <w:t>the corresponding EDL file would be</w:t>
-      </w:r>
+        <w:t xml:space="preserve">the corresponding EDL file would </w:t>
+      </w:r>
+      <w:proofErr w:type="gramStart"/>
+      <w:r>
+        <w:t>be</w:t>
+      </w:r>
+      <w:proofErr w:type="gramEnd"/>
     </w:p>
     <w:p>
       <w:pPr>
@@ -179,7 +260,21 @@
     <w:p/>
     <w:p>
       <w:r>
-        <w:t>How the EDL files get created is up to the server owner.  I use comskip (note that the donator version of comskip is required as Emby records as .ts files) on a Windows server, so I created the following batch file and put it in my comskip directory.</w:t>
+        <w:t>How the EDL files get created</w:t>
+      </w:r>
+      <w:r>
+        <w:t>, or the chapters get inserted,</w:t>
+      </w:r>
+      <w:r>
+        <w:t xml:space="preserve"> is up to the server owner.  I use comskip (note that the donator version of comskip is required as Emby records as .</w:t>
+      </w:r>
+      <w:proofErr w:type="spellStart"/>
+      <w:r>
+        <w:t>ts</w:t>
+      </w:r>
+      <w:proofErr w:type="spellEnd"/>
+      <w:r>
+        <w:t xml:space="preserve"> files) on a Windows server, so I created the following batch file and put it in my comskip directory.</w:t>
       </w:r>
     </w:p>
     <w:p>
@@ -269,7 +364,23 @@
           <w:i/>
           <w:iCs/>
         </w:rPr>
-        <w:t>comskip --ini=comskip.ini "%drive%%folder%%filename%.ts"</w:t>
+        <w:t>comskip --ini=comskip.ini "%drive%%folder%%filename%.</w:t>
+      </w:r>
+      <w:proofErr w:type="spellStart"/>
+      <w:r>
+        <w:rPr>
+          <w:i/>
+          <w:iCs/>
+        </w:rPr>
+        <w:t>ts</w:t>
+      </w:r>
+      <w:proofErr w:type="spellEnd"/>
+      <w:r>
+        <w:rPr>
+          <w:i/>
+          <w:iCs/>
+        </w:rPr>
+        <w:t>"</w:t>
       </w:r>
     </w:p>
     <w:p>
@@ -342,6 +453,7 @@
         <w:rPr>
           <w:noProof/>
         </w:rPr>
+        <w:lastRenderedPageBreak/>
         <w:drawing>
           <wp:inline distT="0" distB="0" distL="0" distR="0" wp14:anchorId="1CD528CC" wp14:editId="6D2FF99F">
             <wp:extent cx="5162550" cy="2581275"/>
@@ -381,7 +493,6 @@
     </w:p>
     <w:p>
       <w:r>
-        <w:lastRenderedPageBreak/>
         <w:t xml:space="preserve">This will run comskip automatically </w:t>
       </w:r>
       <w:r>
@@ -453,13 +564,29 @@
         <w:t>So,</w:t>
       </w:r>
       <w:r>
-        <w:t xml:space="preserve"> for example if ComSkipper skips t</w:t>
+        <w:t xml:space="preserve"> for example if </w:t>
+      </w:r>
+      <w:proofErr w:type="spellStart"/>
+      <w:r>
+        <w:t>ComSkipper</w:t>
+      </w:r>
+      <w:proofErr w:type="spellEnd"/>
+      <w:r>
+        <w:t xml:space="preserve"> skips t</w:t>
       </w:r>
       <w:r>
         <w:t>o</w:t>
       </w:r>
       <w:r>
-        <w:t>o far ahead and past part of the show, simply rewind back to the actual end of the commercial.  Once ComSkipper skips a commercial, it will not skip it again unless you restart playback of the recording.  You could manually edit the EDL file if you wish to make a correction for future views of the recording.</w:t>
+        <w:t xml:space="preserve">o far ahead and past part of the show, simply rewind back to the actual end of the commercial.  Once </w:t>
+      </w:r>
+      <w:proofErr w:type="spellStart"/>
+      <w:r>
+        <w:t>ComSkipper</w:t>
+      </w:r>
+      <w:proofErr w:type="spellEnd"/>
+      <w:r>
+        <w:t xml:space="preserve"> skips a commercial, it will not skip it again unless you restart playback of the recording.  You could manually edit the EDL file if you wish to make a correction for future views of the recording.</w:t>
       </w:r>
     </w:p>
     <w:p>
@@ -526,7 +653,15 @@
         </w:numPr>
       </w:pPr>
       <w:r>
-        <w:t>Look in the latest embyserver log for a line that starts with:</w:t>
+        <w:t xml:space="preserve">Look in the latest </w:t>
+      </w:r>
+      <w:proofErr w:type="spellStart"/>
+      <w:r>
+        <w:t>embyserver</w:t>
+      </w:r>
+      <w:proofErr w:type="spellEnd"/>
+      <w:r>
+        <w:t xml:space="preserve"> log for a line that starts with:</w:t>
       </w:r>
       <w:r>
         <w:br/>
@@ -542,7 +677,16 @@
         </w:numPr>
       </w:pPr>
       <w:r>
-        <w:t xml:space="preserve">In the Emby forum post in the ComSkipper thread in </w:t>
+        <w:lastRenderedPageBreak/>
+        <w:t xml:space="preserve">In the Emby forum post in the </w:t>
+      </w:r>
+      <w:proofErr w:type="spellStart"/>
+      <w:r>
+        <w:t>ComSkipper</w:t>
+      </w:r>
+      <w:proofErr w:type="spellEnd"/>
+      <w:r>
+        <w:t xml:space="preserve"> thread in </w:t>
       </w:r>
       <w:r>
         <w:t>plugins</w:t>
@@ -580,7 +724,13 @@
     </w:p>
     <w:p>
       <w:r>
-        <w:t>It is possible to watch while recording a show and have the commercials skipped.  To allow for this:</w:t>
+        <w:t>I</w:t>
+      </w:r>
+      <w:r>
+        <w:t>f EDL files are used, i</w:t>
+      </w:r>
+      <w:r>
+        <w:t>t is possible to watch while recording a show and have the commercials skipped.  To allow for this:</w:t>
       </w:r>
     </w:p>
     <w:p>
@@ -606,7 +756,7 @@
           <w:sz w:val="21"/>
           <w:szCs w:val="21"/>
         </w:rPr>
-        <w:t>I</w:t>
+        <w:t>In your comskip.ini you add the following line or set it to 1 if its already there:</w:t>
       </w:r>
       <w:r>
         <w:rPr>
@@ -615,8 +765,9 @@
           <w:sz w:val="21"/>
           <w:szCs w:val="21"/>
         </w:rPr>
-        <w:t xml:space="preserve">n </w:t>
-      </w:r>
+        <w:br/>
+      </w:r>
+      <w:proofErr w:type="spellStart"/>
       <w:r>
         <w:rPr>
           <w:rFonts w:ascii="Segoe UI" w:hAnsi="Segoe UI" w:cs="Segoe UI"/>
@@ -624,8 +775,9 @@
           <w:sz w:val="21"/>
           <w:szCs w:val="21"/>
         </w:rPr>
-        <w:t xml:space="preserve">your </w:t>
-      </w:r>
+        <w:t>live_tv</w:t>
+      </w:r>
+      <w:proofErr w:type="spellEnd"/>
       <w:r>
         <w:rPr>
           <w:rFonts w:ascii="Segoe UI" w:hAnsi="Segoe UI" w:cs="Segoe UI"/>
@@ -633,34 +785,7 @@
           <w:sz w:val="21"/>
           <w:szCs w:val="21"/>
         </w:rPr>
-        <w:t>comskip.ini you add the following line or set it to 1 if its already there</w:t>
-      </w:r>
-      <w:r>
-        <w:rPr>
-          <w:rFonts w:ascii="Segoe UI" w:hAnsi="Segoe UI" w:cs="Segoe UI"/>
-          <w:color w:val="353C41"/>
-          <w:sz w:val="21"/>
-          <w:szCs w:val="21"/>
-        </w:rPr>
-        <w:t>:</w:t>
-      </w:r>
-      <w:r>
-        <w:rPr>
-          <w:rFonts w:ascii="Segoe UI" w:hAnsi="Segoe UI" w:cs="Segoe UI"/>
-          <w:color w:val="353C41"/>
-          <w:sz w:val="21"/>
-          <w:szCs w:val="21"/>
-        </w:rPr>
-        <w:br/>
-      </w:r>
-      <w:r>
-        <w:rPr>
-          <w:rFonts w:ascii="Segoe UI" w:hAnsi="Segoe UI" w:cs="Segoe UI"/>
-          <w:color w:val="353C41"/>
-          <w:sz w:val="21"/>
-          <w:szCs w:val="21"/>
-        </w:rPr>
-        <w:t>live_tv=1</w:t>
+        <w:t>=1</w:t>
       </w:r>
     </w:p>
     <w:p>
@@ -672,7 +797,15 @@
         </w:numPr>
       </w:pPr>
       <w:r>
-        <w:t>Turn on Real Time option in the Comskipper plugin settings.</w:t>
+        <w:t xml:space="preserve">Turn on Real Time option in the </w:t>
+      </w:r>
+      <w:proofErr w:type="spellStart"/>
+      <w:r>
+        <w:t>Comskipper</w:t>
+      </w:r>
+      <w:proofErr w:type="spellEnd"/>
+      <w:r>
+        <w:t xml:space="preserve"> plugin settings.</w:t>
       </w:r>
     </w:p>
     <w:p>
@@ -684,7 +817,15 @@
         </w:numPr>
       </w:pPr>
       <w:r>
-        <w:t>Install (if not already) the Emby ScripterX plugin and create what’s shown below.</w:t>
+        <w:t xml:space="preserve">Install (if not already) the Emby </w:t>
+      </w:r>
+      <w:proofErr w:type="spellStart"/>
+      <w:r>
+        <w:t>ScripterX</w:t>
+      </w:r>
+      <w:proofErr w:type="spellEnd"/>
+      <w:r>
+        <w:t xml:space="preserve"> plugin and create what’s shown below.</w:t>
       </w:r>
     </w:p>
     <w:p>
@@ -692,7 +833,6 @@
         <w:rPr>
           <w:noProof/>
         </w:rPr>
-        <w:lastRenderedPageBreak/>
         <w:drawing>
           <wp:inline distT="0" distB="0" distL="0" distR="0" wp14:anchorId="782A5D42" wp14:editId="76CF1483">
             <wp:extent cx="5943600" cy="3085465"/>
@@ -771,7 +911,7 @@
 </file>
 
 <file path=word/numbering.xml><?xml version="1.0" encoding="utf-8"?>
-<w:numbering xmlns:wpc="http://schemas.microsoft.com/office/word/2010/wordprocessingCanvas" xmlns:cx="http://schemas.microsoft.com/office/drawing/2014/chartex" xmlns:cx1="http://schemas.microsoft.com/office/drawing/2015/9/8/chartex" xmlns:cx2="http://schemas.microsoft.com/office/drawing/2015/10/21/chartex" xmlns:cx3="http://schemas.microsoft.com/office/drawing/2016/5/9/chartex" xmlns:cx4="http://schemas.microsoft.com/office/drawing/2016/5/10/chartex" xmlns:cx5="http://schemas.microsoft.com/office/drawing/2016/5/11/chartex" xmlns:cx6="http://schemas.microsoft.com/office/drawing/2016/5/12/chartex" xmlns:cx7="http://schemas.microsoft.com/office/drawing/2016/5/13/chartex" xmlns:cx8="http://schemas.microsoft.com/office/drawing/2016/5/14/chartex" xmlns:mc="http://schemas.openxmlformats.org/markup-compatibility/2006" xmlns:aink="http://schemas.microsoft.com/office/drawing/2016/ink" xmlns:am3d="http://schemas.microsoft.com/office/drawing/2017/model3d" xmlns:o="urn:schemas-microsoft-com:office:office" xmlns:r="http://schemas.openxmlformats.org/officeDocument/2006/relationships" xmlns:m="http://schemas.openxmlformats.org/officeDocument/2006/math" xmlns:v="urn:schemas-microsoft-com:vml" xmlns:wp14="http://schemas.microsoft.com/office/word/2010/wordprocessingDrawing" xmlns:wp="http://schemas.openxmlformats.org/drawingml/2006/wordprocessingDrawing" xmlns:w10="urn:schemas-microsoft-com:office:word" xmlns:w="http://schemas.openxmlformats.org/wordprocessingml/2006/main" xmlns:w14="http://schemas.microsoft.com/office/word/2010/wordml" xmlns:w15="http://schemas.microsoft.com/office/word/2012/wordml" xmlns:w16cex="http://schemas.microsoft.com/office/word/2018/wordml/cex" xmlns:w16cid="http://schemas.microsoft.com/office/word/2016/wordml/cid" xmlns:w16="http://schemas.microsoft.com/office/word/2018/wordml" xmlns:w16se="http://schemas.microsoft.com/office/word/2015/wordml/symex" xmlns:wpg="http://schemas.microsoft.com/office/word/2010/wordprocessingGroup" xmlns:wpi="http://schemas.microsoft.com/office/word/2010/wordprocessingInk" xmlns:wne="http://schemas.microsoft.com/office/word/2006/wordml" xmlns:wps="http://schemas.microsoft.com/office/word/2010/wordprocessingShape" mc:Ignorable="w14 w15 w16se w16cid w16 w16cex wp14">
+<w:numbering xmlns:wpc="http://schemas.microsoft.com/office/word/2010/wordprocessingCanvas" xmlns:cx="http://schemas.microsoft.com/office/drawing/2014/chartex" xmlns:cx1="http://schemas.microsoft.com/office/drawing/2015/9/8/chartex" xmlns:cx2="http://schemas.microsoft.com/office/drawing/2015/10/21/chartex" xmlns:cx3="http://schemas.microsoft.com/office/drawing/2016/5/9/chartex" xmlns:cx4="http://schemas.microsoft.com/office/drawing/2016/5/10/chartex" xmlns:cx5="http://schemas.microsoft.com/office/drawing/2016/5/11/chartex" xmlns:cx6="http://schemas.microsoft.com/office/drawing/2016/5/12/chartex" xmlns:cx7="http://schemas.microsoft.com/office/drawing/2016/5/13/chartex" xmlns:cx8="http://schemas.microsoft.com/office/drawing/2016/5/14/chartex" xmlns:mc="http://schemas.openxmlformats.org/markup-compatibility/2006" xmlns:aink="http://schemas.microsoft.com/office/drawing/2016/ink" xmlns:am3d="http://schemas.microsoft.com/office/drawing/2017/model3d" xmlns:o="urn:schemas-microsoft-com:office:office" xmlns:oel="http://schemas.microsoft.com/office/2019/extlst" xmlns:r="http://schemas.openxmlformats.org/officeDocument/2006/relationships" xmlns:m="http://schemas.openxmlformats.org/officeDocument/2006/math" xmlns:v="urn:schemas-microsoft-com:vml" xmlns:wp14="http://schemas.microsoft.com/office/word/2010/wordprocessingDrawing" xmlns:wp="http://schemas.openxmlformats.org/drawingml/2006/wordprocessingDrawing" xmlns:w10="urn:schemas-microsoft-com:office:word" xmlns:w="http://schemas.openxmlformats.org/wordprocessingml/2006/main" xmlns:w14="http://schemas.microsoft.com/office/word/2010/wordml" xmlns:w15="http://schemas.microsoft.com/office/word/2012/wordml" xmlns:w16cex="http://schemas.microsoft.com/office/word/2018/wordml/cex" xmlns:w16cid="http://schemas.microsoft.com/office/word/2016/wordml/cid" xmlns:w16="http://schemas.microsoft.com/office/word/2018/wordml" xmlns:w16sdtdh="http://schemas.microsoft.com/office/word/2020/wordml/sdtdatahash" xmlns:w16se="http://schemas.microsoft.com/office/word/2015/wordml/symex" xmlns:wpg="http://schemas.microsoft.com/office/word/2010/wordprocessingGroup" xmlns:wpi="http://schemas.microsoft.com/office/word/2010/wordprocessingInk" xmlns:wne="http://schemas.microsoft.com/office/word/2006/wordml" xmlns:wps="http://schemas.microsoft.com/office/word/2010/wordprocessingShape" mc:Ignorable="w14 w15 w16se w16cid w16 w16cex w16sdtdh wp14">
   <w:abstractNum w:abstractNumId="0" w15:restartNumberingAfterBreak="0">
     <w:nsid w:val="476377B6"/>
     <w:multiLevelType w:val="hybridMultilevel"/>
@@ -944,17 +1084,17 @@
       </w:pPr>
     </w:lvl>
   </w:abstractNum>
-  <w:num w:numId="1">
+  <w:num w:numId="1" w16cid:durableId="1828477213">
     <w:abstractNumId w:val="1"/>
   </w:num>
-  <w:num w:numId="2">
+  <w:num w:numId="2" w16cid:durableId="905603389">
     <w:abstractNumId w:val="0"/>
   </w:num>
 </w:numbering>
 </file>
 
 <file path=word/styles.xml><?xml version="1.0" encoding="utf-8"?>
-<w:styles xmlns:mc="http://schemas.openxmlformats.org/markup-compatibility/2006" xmlns:r="http://schemas.openxmlformats.org/officeDocument/2006/relationships" xmlns:w="http://schemas.openxmlformats.org/wordprocessingml/2006/main" xmlns:w14="http://schemas.microsoft.com/office/word/2010/wordml" xmlns:w15="http://schemas.microsoft.com/office/word/2012/wordml" xmlns:w16cex="http://schemas.microsoft.com/office/word/2018/wordml/cex" xmlns:w16cid="http://schemas.microsoft.com/office/word/2016/wordml/cid" xmlns:w16="http://schemas.microsoft.com/office/word/2018/wordml" xmlns:w16se="http://schemas.microsoft.com/office/word/2015/wordml/symex" mc:Ignorable="w14 w15 w16se w16cid w16 w16cex">
+<w:styles xmlns:mc="http://schemas.openxmlformats.org/markup-compatibility/2006" xmlns:r="http://schemas.openxmlformats.org/officeDocument/2006/relationships" xmlns:w="http://schemas.openxmlformats.org/wordprocessingml/2006/main" xmlns:w14="http://schemas.microsoft.com/office/word/2010/wordml" xmlns:w15="http://schemas.microsoft.com/office/word/2012/wordml" xmlns:w16cex="http://schemas.microsoft.com/office/word/2018/wordml/cex" xmlns:w16cid="http://schemas.microsoft.com/office/word/2016/wordml/cid" xmlns:w16="http://schemas.microsoft.com/office/word/2018/wordml" xmlns:w16sdtdh="http://schemas.microsoft.com/office/word/2020/wordml/sdtdatahash" xmlns:w16se="http://schemas.microsoft.com/office/word/2015/wordml/symex" mc:Ignorable="w14 w15 w16se w16cid w16 w16cex w16sdtdh">
   <w:docDefaults>
     <w:rPrDefault>
       <w:rPr>

</xml_diff>